<commit_message>
fixed some of the test in word doc
</commit_message>
<xml_diff>
--- a/src/test/resources/documentation/Traditional Static Assignment Route Choice Equilibration Test cases.docx
+++ b/src/test/resources/documentation/Traditional Static Assignment Route Choice Equilibration Test cases.docx
@@ -13,44 +13,40 @@
     <w:p/>
     <w:p>
       <w:r>
-        <w:t xml:space="preserve">All test cases are implemented using the basic csv I/O. Resources can be found under </w:t>
-      </w:r>
-      <w:proofErr w:type="spellStart"/>
-      <w:r>
-        <w:rPr>
-          <w:rFonts w:ascii="Calibri" w:eastAsia="Calibri" w:hAnsi="Calibri" w:cs="Calibri"/>
-        </w:rPr>
-        <w:t>src</w:t>
-      </w:r>
-      <w:proofErr w:type="spellEnd"/>
-      <w:r>
-        <w:rPr>
-          <w:rFonts w:ascii="Calibri" w:eastAsia="Calibri" w:hAnsi="Calibri" w:cs="Calibri"/>
-        </w:rPr>
-        <w:t>/test/resources/</w:t>
-      </w:r>
-      <w:proofErr w:type="spellStart"/>
-      <w:r>
-        <w:rPr>
-          <w:rFonts w:ascii="Calibri" w:eastAsia="Calibri" w:hAnsi="Calibri" w:cs="Calibri"/>
-        </w:rPr>
-        <w:t>route_choice</w:t>
-      </w:r>
-      <w:proofErr w:type="spellEnd"/>
-      <w:r>
-        <w:rPr>
-          <w:rFonts w:ascii="Calibri" w:eastAsia="Calibri" w:hAnsi="Calibri" w:cs="Calibri"/>
-        </w:rPr>
-        <w:t xml:space="preserve"> directory of the </w:t>
-      </w:r>
-      <w:r>
-        <w:rPr>
-          <w:rFonts w:ascii="Calibri" w:eastAsia="Calibri" w:hAnsi="Calibri" w:cs="Calibri"/>
-        </w:rPr>
-        <w:t>PlanItXML</w:t>
+        <w:t xml:space="preserve">All test cases are implemented using the </w:t>
+      </w:r>
+      <w:r>
+        <w:t xml:space="preserve">PLANit </w:t>
       </w:r>
       <w:bookmarkStart w:id="0" w:name="_GoBack"/>
       <w:bookmarkEnd w:id="0"/>
+      <w:r>
+        <w:t xml:space="preserve">I/O. Resources can be found under </w:t>
+      </w:r>
+      <w:r>
+        <w:rPr>
+          <w:rFonts w:ascii="Calibri" w:eastAsia="Calibri" w:hAnsi="Calibri" w:cs="Calibri"/>
+        </w:rPr>
+        <w:t>src</w:t>
+      </w:r>
+      <w:r>
+        <w:rPr>
+          <w:rFonts w:ascii="Calibri" w:eastAsia="Calibri" w:hAnsi="Calibri" w:cs="Calibri"/>
+        </w:rPr>
+        <w:t xml:space="preserve">/test/resources/route_choice directory of the </w:t>
+      </w:r>
+      <w:r>
+        <w:rPr>
+          <w:rFonts w:ascii="Calibri" w:eastAsia="Calibri" w:hAnsi="Calibri" w:cs="Calibri"/>
+        </w:rPr>
+        <w:t>PlanIt</w:t>
+      </w:r>
+      <w:r>
+        <w:rPr>
+          <w:rFonts w:ascii="Calibri" w:eastAsia="Calibri" w:hAnsi="Calibri" w:cs="Calibri"/>
+        </w:rPr>
+        <w:t>IO</w:t>
+      </w:r>
       <w:r>
         <w:rPr>
           <w:rFonts w:ascii="Calibri" w:eastAsia="Calibri" w:hAnsi="Calibri" w:cs="Calibri"/>
@@ -143,14 +139,27 @@
       <w:r>
         <w:t xml:space="preserve">Figure </w:t>
       </w:r>
-      <w:fldSimple w:instr=" SEQ Figure \* ARABIC ">
-        <w:r>
-          <w:rPr>
-            <w:noProof/>
-          </w:rPr>
-          <w:t>1</w:t>
-        </w:r>
-      </w:fldSimple>
+      <w:r>
+        <w:fldChar w:fldCharType="begin"/>
+      </w:r>
+      <w:r>
+        <w:instrText xml:space="preserve"> SEQ Figure \* ARABIC </w:instrText>
+      </w:r>
+      <w:r>
+        <w:fldChar w:fldCharType="separate"/>
+      </w:r>
+      <w:r>
+        <w:rPr>
+          <w:noProof/>
+        </w:rPr>
+        <w:t>1</w:t>
+      </w:r>
+      <w:r>
+        <w:rPr>
+          <w:noProof/>
+        </w:rPr>
+        <w:fldChar w:fldCharType="end"/>
+      </w:r>
       <w:r>
         <w:rPr>
           <w:i w:val="0"/>
@@ -339,23 +348,7 @@
           <w:b/>
           <w:i/>
         </w:rPr>
-        <w:t xml:space="preserve">00 </w:t>
-      </w:r>
-      <w:proofErr w:type="spellStart"/>
-      <w:r>
-        <w:rPr>
-          <w:b/>
-          <w:i/>
-        </w:rPr>
-        <w:t>veh</w:t>
-      </w:r>
-      <w:proofErr w:type="spellEnd"/>
-      <w:r>
-        <w:rPr>
-          <w:b/>
-          <w:i/>
-        </w:rPr>
-        <w:t>/h/lane</w:t>
+        <w:t>00 veh/h/lane</w:t>
       </w:r>
       <w:r>
         <w:t xml:space="preserve">, except for link 2 which has a capacity of only </w:t>
@@ -365,23 +358,7 @@
           <w:b/>
           <w:i/>
         </w:rPr>
-        <w:t>1000/</w:t>
-      </w:r>
-      <w:proofErr w:type="spellStart"/>
-      <w:r>
-        <w:rPr>
-          <w:b/>
-          <w:i/>
-        </w:rPr>
-        <w:t>veh</w:t>
-      </w:r>
-      <w:proofErr w:type="spellEnd"/>
-      <w:r>
-        <w:rPr>
-          <w:b/>
-          <w:i/>
-        </w:rPr>
-        <w:t>/h/lane</w:t>
+        <w:t>1000/veh/h/lane</w:t>
       </w:r>
     </w:p>
     <w:p>
@@ -489,21 +466,12 @@
       <w:r>
         <w:t xml:space="preserve"> </w:t>
       </w:r>
-      <w:proofErr w:type="spellStart"/>
-      <w:r>
-        <w:rPr>
-          <w:b/>
-          <w:i/>
-        </w:rPr>
-        <w:t>veh</w:t>
-      </w:r>
-      <w:proofErr w:type="spellEnd"/>
-      <w:r>
-        <w:rPr>
-          <w:b/>
-          <w:i/>
-        </w:rPr>
-        <w:t>/h</w:t>
+      <w:r>
+        <w:rPr>
+          <w:b/>
+          <w:i/>
+        </w:rPr>
+        <w:t>veh/h</w:t>
       </w:r>
     </w:p>
     <w:p>
@@ -623,14 +591,27 @@
       <w:r>
         <w:t xml:space="preserve">Figure </w:t>
       </w:r>
-      <w:fldSimple w:instr=" SEQ Figure \* ARABIC ">
-        <w:r>
-          <w:rPr>
-            <w:noProof/>
-          </w:rPr>
-          <w:t>2</w:t>
-        </w:r>
-      </w:fldSimple>
+      <w:r>
+        <w:fldChar w:fldCharType="begin"/>
+      </w:r>
+      <w:r>
+        <w:instrText xml:space="preserve"> SEQ Figure \* ARABIC </w:instrText>
+      </w:r>
+      <w:r>
+        <w:fldChar w:fldCharType="separate"/>
+      </w:r>
+      <w:r>
+        <w:rPr>
+          <w:noProof/>
+        </w:rPr>
+        <w:t>2</w:t>
+      </w:r>
+      <w:r>
+        <w:rPr>
+          <w:noProof/>
+        </w:rPr>
+        <w:fldChar w:fldCharType="end"/>
+      </w:r>
       <w:r>
         <w:rPr>
           <w:i w:val="0"/>
@@ -719,14 +700,27 @@
         <w:lastRenderedPageBreak/>
         <w:t xml:space="preserve">Figure </w:t>
       </w:r>
-      <w:fldSimple w:instr=" SEQ Figure \* ARABIC ">
-        <w:r>
-          <w:rPr>
-            <w:noProof/>
-          </w:rPr>
-          <w:t>3</w:t>
-        </w:r>
-      </w:fldSimple>
+      <w:r>
+        <w:fldChar w:fldCharType="begin"/>
+      </w:r>
+      <w:r>
+        <w:instrText xml:space="preserve"> SEQ Figure \* ARABIC </w:instrText>
+      </w:r>
+      <w:r>
+        <w:fldChar w:fldCharType="separate"/>
+      </w:r>
+      <w:r>
+        <w:rPr>
+          <w:noProof/>
+        </w:rPr>
+        <w:t>3</w:t>
+      </w:r>
+      <w:r>
+        <w:rPr>
+          <w:noProof/>
+        </w:rPr>
+        <w:fldChar w:fldCharType="end"/>
+      </w:r>
       <w:r>
         <w:rPr>
           <w:i w:val="0"/>
@@ -830,28 +824,33 @@
       <w:r>
         <w:t xml:space="preserve">Figure </w:t>
       </w:r>
-      <w:fldSimple w:instr=" SEQ Figure \* ARABIC ">
-        <w:r>
-          <w:rPr>
-            <w:noProof/>
-          </w:rPr>
-          <w:t>4</w:t>
-        </w:r>
-      </w:fldSimple>
-      <w:r>
-        <w:rPr>
-          <w:i w:val="0"/>
-        </w:rPr>
-        <w:t xml:space="preserve">: one OD, three route </w:t>
-      </w:r>
-      <w:proofErr w:type="gramStart"/>
-      <w:r>
-        <w:rPr>
-          <w:i w:val="0"/>
-        </w:rPr>
-        <w:t>network</w:t>
-      </w:r>
-      <w:proofErr w:type="gramEnd"/>
+      <w:r>
+        <w:fldChar w:fldCharType="begin"/>
+      </w:r>
+      <w:r>
+        <w:instrText xml:space="preserve"> SEQ Figure \* ARABIC </w:instrText>
+      </w:r>
+      <w:r>
+        <w:fldChar w:fldCharType="separate"/>
+      </w:r>
+      <w:r>
+        <w:rPr>
+          <w:noProof/>
+        </w:rPr>
+        <w:t>4</w:t>
+      </w:r>
+      <w:r>
+        <w:rPr>
+          <w:noProof/>
+        </w:rPr>
+        <w:fldChar w:fldCharType="end"/>
+      </w:r>
+      <w:r>
+        <w:rPr>
+          <w:i w:val="0"/>
+        </w:rPr>
+        <w:t>: one OD, three route network</w:t>
+      </w:r>
       <w:r>
         <w:rPr>
           <w:i w:val="0"/>
@@ -997,23 +996,7 @@
           <w:b/>
           <w:i/>
         </w:rPr>
-        <w:t xml:space="preserve">1200 </w:t>
-      </w:r>
-      <w:proofErr w:type="spellStart"/>
-      <w:r>
-        <w:rPr>
-          <w:b/>
-          <w:i/>
-        </w:rPr>
-        <w:t>veh</w:t>
-      </w:r>
-      <w:proofErr w:type="spellEnd"/>
-      <w:r>
-        <w:rPr>
-          <w:b/>
-          <w:i/>
-        </w:rPr>
-        <w:t>/h/lane</w:t>
+        <w:t>1200 veh/h/lane</w:t>
       </w:r>
       <w:r>
         <w:t xml:space="preserve">. </w:t>
@@ -1089,23 +1072,7 @@
           <w:b/>
           <w:i/>
         </w:rPr>
-        <w:t xml:space="preserve">3600 </w:t>
-      </w:r>
-      <w:proofErr w:type="spellStart"/>
-      <w:r>
-        <w:rPr>
-          <w:b/>
-          <w:i/>
-        </w:rPr>
-        <w:t>veh</w:t>
-      </w:r>
-      <w:proofErr w:type="spellEnd"/>
-      <w:r>
-        <w:rPr>
-          <w:b/>
-          <w:i/>
-        </w:rPr>
-        <w:t>/h</w:t>
+        <w:t>3600 veh/h</w:t>
       </w:r>
     </w:p>
     <w:p>
@@ -1145,15 +1112,7 @@
     </w:p>
     <w:p>
       <w:r>
-        <w:t xml:space="preserve">The equilibrium </w:t>
-      </w:r>
-      <w:proofErr w:type="gramStart"/>
-      <w:r>
-        <w:t>result</w:t>
-      </w:r>
-      <w:proofErr w:type="gramEnd"/>
-      <w:r>
-        <w:t xml:space="preserve"> after 500 iterations using </w:t>
+        <w:t xml:space="preserve">The equilibrium result after 500 iterations using </w:t>
       </w:r>
       <w:r>
         <w:t xml:space="preserve">regular </w:t>
@@ -1165,23 +1124,7 @@
         <w:t xml:space="preserve"> should yield the following link flow rates</w:t>
       </w:r>
       <w:r>
-        <w:t xml:space="preserve"> (Using </w:t>
-      </w:r>
-      <w:proofErr w:type="spellStart"/>
-      <w:r>
-        <w:t>OmniTRANS</w:t>
-      </w:r>
-      <w:proofErr w:type="spellEnd"/>
-      <w:r>
-        <w:t xml:space="preserve"> 8.0.16 and </w:t>
-      </w:r>
-      <w:proofErr w:type="spellStart"/>
-      <w:r>
-        <w:t>OTTraffic</w:t>
-      </w:r>
-      <w:proofErr w:type="spellEnd"/>
-      <w:r>
-        <w:t>)</w:t>
+        <w:t xml:space="preserve"> (Using OmniTRANS 8.0.16 and OTTraffic)</w:t>
       </w:r>
       <w:r>
         <w:t>:</w:t>
@@ -1250,14 +1193,30 @@
       <w:r>
         <w:t xml:space="preserve">Figure </w:t>
       </w:r>
-      <w:fldSimple w:instr=" SEQ Figure \* ARABIC ">
-        <w:r>
-          <w:rPr>
-            <w:noProof/>
-          </w:rPr>
-          <w:t>5</w:t>
-        </w:r>
-      </w:fldSimple>
+      <w:r>
+        <w:fldChar w:fldCharType="begin"/>
+      </w:r>
+      <w:r>
+        <w:instrText xml:space="preserve"> SEQ Fi</w:instrText>
+      </w:r>
+      <w:r>
+        <w:instrText xml:space="preserve">gure \* ARABIC </w:instrText>
+      </w:r>
+      <w:r>
+        <w:fldChar w:fldCharType="separate"/>
+      </w:r>
+      <w:r>
+        <w:rPr>
+          <w:noProof/>
+        </w:rPr>
+        <w:t>5</w:t>
+      </w:r>
+      <w:r>
+        <w:rPr>
+          <w:noProof/>
+        </w:rPr>
+        <w:fldChar w:fldCharType="end"/>
+      </w:r>
       <w:r>
         <w:rPr>
           <w:i w:val="0"/>
@@ -1339,14 +1298,27 @@
       <w:r>
         <w:t xml:space="preserve">Figure </w:t>
       </w:r>
-      <w:fldSimple w:instr=" SEQ Figure \* ARABIC ">
-        <w:r>
-          <w:rPr>
-            <w:noProof/>
-          </w:rPr>
-          <w:t>6</w:t>
-        </w:r>
-      </w:fldSimple>
+      <w:r>
+        <w:fldChar w:fldCharType="begin"/>
+      </w:r>
+      <w:r>
+        <w:instrText xml:space="preserve"> SEQ Figure \* ARABIC </w:instrText>
+      </w:r>
+      <w:r>
+        <w:fldChar w:fldCharType="separate"/>
+      </w:r>
+      <w:r>
+        <w:rPr>
+          <w:noProof/>
+        </w:rPr>
+        <w:t>6</w:t>
+      </w:r>
+      <w:r>
+        <w:rPr>
+          <w:noProof/>
+        </w:rPr>
+        <w:fldChar w:fldCharType="end"/>
+      </w:r>
       <w:r>
         <w:rPr>
           <w:i w:val="0"/>
@@ -1447,14 +1419,27 @@
       <w:r>
         <w:t xml:space="preserve">Figure </w:t>
       </w:r>
-      <w:fldSimple w:instr=" SEQ Figure \* ARABIC ">
-        <w:r>
-          <w:rPr>
-            <w:noProof/>
-          </w:rPr>
-          <w:t>7</w:t>
-        </w:r>
-      </w:fldSimple>
+      <w:r>
+        <w:fldChar w:fldCharType="begin"/>
+      </w:r>
+      <w:r>
+        <w:instrText xml:space="preserve"> SEQ Figure \* ARABIC </w:instrText>
+      </w:r>
+      <w:r>
+        <w:fldChar w:fldCharType="separate"/>
+      </w:r>
+      <w:r>
+        <w:rPr>
+          <w:noProof/>
+        </w:rPr>
+        <w:t>7</w:t>
+      </w:r>
+      <w:r>
+        <w:rPr>
+          <w:noProof/>
+        </w:rPr>
+        <w:fldChar w:fldCharType="end"/>
+      </w:r>
       <w:r>
         <w:rPr>
           <w:i w:val="0"/>
@@ -1471,16 +1456,8 @@
         <w:rPr>
           <w:i w:val="0"/>
         </w:rPr>
-        <w:t xml:space="preserve"> route </w:t>
-      </w:r>
-      <w:proofErr w:type="gramStart"/>
-      <w:r>
-        <w:rPr>
-          <w:i w:val="0"/>
-        </w:rPr>
-        <w:t>network</w:t>
-      </w:r>
-      <w:proofErr w:type="gramEnd"/>
+        <w:t xml:space="preserve"> route network</w:t>
+      </w:r>
       <w:r>
         <w:rPr>
           <w:i w:val="0"/>
@@ -1668,15 +1645,7 @@
         <w:t xml:space="preserve">: </w:t>
       </w:r>
       <w:r>
-        <w:t xml:space="preserve">4 lanes, 2000 </w:t>
-      </w:r>
-      <w:proofErr w:type="spellStart"/>
-      <w:r>
-        <w:t>veh</w:t>
-      </w:r>
-      <w:proofErr w:type="spellEnd"/>
-      <w:r>
-        <w:t>/h/lane</w:t>
+        <w:t>4 lanes, 2000 veh/h/lane</w:t>
       </w:r>
       <w:r>
         <w:t xml:space="preserve"> (8000)</w:t>
@@ -1706,15 +1675,7 @@
         <w:t xml:space="preserve"> </w:t>
       </w:r>
       <w:r>
-        <w:t xml:space="preserve">2 lanes, 1500 </w:t>
-      </w:r>
-      <w:proofErr w:type="spellStart"/>
-      <w:r>
-        <w:t>veh</w:t>
-      </w:r>
-      <w:proofErr w:type="spellEnd"/>
-      <w:r>
-        <w:t>/lane (3000)</w:t>
+        <w:t>2 lanes, 1500 veh/lane (3000)</w:t>
       </w:r>
     </w:p>
     <w:p>
@@ -1741,15 +1702,7 @@
         <w:t>2</w:t>
       </w:r>
       <w:r>
-        <w:t xml:space="preserve">500 </w:t>
-      </w:r>
-      <w:proofErr w:type="spellStart"/>
-      <w:r>
-        <w:t>veh</w:t>
-      </w:r>
-      <w:proofErr w:type="spellEnd"/>
-      <w:r>
-        <w:t>/lane (</w:t>
+        <w:t>500 veh/lane (</w:t>
       </w:r>
       <w:r>
         <w:t>5</w:t>
@@ -1782,15 +1735,7 @@
         <w:t>20</w:t>
       </w:r>
       <w:r>
-        <w:t xml:space="preserve">00 </w:t>
-      </w:r>
-      <w:proofErr w:type="spellStart"/>
-      <w:r>
-        <w:t>veh</w:t>
-      </w:r>
-      <w:proofErr w:type="spellEnd"/>
-      <w:r>
-        <w:t>/lane (</w:t>
+        <w:t>00 veh/lane (</w:t>
       </w:r>
       <w:r>
         <w:t>4</w:t>
@@ -1826,15 +1771,7 @@
         <w:t>20</w:t>
       </w:r>
       <w:r>
-        <w:t xml:space="preserve">00 </w:t>
-      </w:r>
-      <w:proofErr w:type="spellStart"/>
-      <w:r>
-        <w:t>veh</w:t>
-      </w:r>
-      <w:proofErr w:type="spellEnd"/>
-      <w:r>
-        <w:t>/lane (</w:t>
+        <w:t>00 veh/lane (</w:t>
       </w:r>
       <w:r>
         <w:t>2</w:t>
@@ -1861,15 +1798,7 @@
         <w:t xml:space="preserve">Link 6: </w:t>
       </w:r>
       <w:r>
-        <w:t xml:space="preserve">2 lanes, 1500 </w:t>
-      </w:r>
-      <w:proofErr w:type="spellStart"/>
-      <w:r>
-        <w:t>veh</w:t>
-      </w:r>
-      <w:proofErr w:type="spellEnd"/>
-      <w:r>
-        <w:t>/lane (3000)</w:t>
+        <w:t>2 lanes, 1500 veh/lane (3000)</w:t>
       </w:r>
     </w:p>
     <w:p>
@@ -1899,15 +1828,7 @@
         <w:t>20</w:t>
       </w:r>
       <w:r>
-        <w:t xml:space="preserve">00 </w:t>
-      </w:r>
-      <w:proofErr w:type="spellStart"/>
-      <w:r>
-        <w:t>veh</w:t>
-      </w:r>
-      <w:proofErr w:type="spellEnd"/>
-      <w:r>
-        <w:t>/lane (</w:t>
+        <w:t>00 veh/lane (</w:t>
       </w:r>
       <w:r>
         <w:t>2</w:t>
@@ -1943,15 +1864,7 @@
         <w:t>20</w:t>
       </w:r>
       <w:r>
-        <w:t xml:space="preserve">00 </w:t>
-      </w:r>
-      <w:proofErr w:type="spellStart"/>
-      <w:r>
-        <w:t>veh</w:t>
-      </w:r>
-      <w:proofErr w:type="spellEnd"/>
-      <w:r>
-        <w:t>/lane (</w:t>
+        <w:t>00 veh/lane (</w:t>
       </w:r>
       <w:r>
         <w:t>2</w:t>
@@ -2004,23 +1917,7 @@
           <w:b/>
           <w:i/>
         </w:rPr>
-        <w:t xml:space="preserve">00 </w:t>
-      </w:r>
-      <w:proofErr w:type="spellStart"/>
-      <w:r>
-        <w:rPr>
-          <w:b/>
-          <w:i/>
-        </w:rPr>
-        <w:t>veh</w:t>
-      </w:r>
-      <w:proofErr w:type="spellEnd"/>
-      <w:r>
-        <w:rPr>
-          <w:b/>
-          <w:i/>
-        </w:rPr>
-        <w:t>/h</w:t>
+        <w:t>00 veh/h</w:t>
       </w:r>
     </w:p>
     <w:p>
@@ -2058,31 +1955,7 @@
     <w:p>
       <w:r>
         <w:lastRenderedPageBreak/>
-        <w:t xml:space="preserve">The equilibrium </w:t>
-      </w:r>
-      <w:proofErr w:type="gramStart"/>
-      <w:r>
-        <w:t>result</w:t>
-      </w:r>
-      <w:proofErr w:type="gramEnd"/>
-      <w:r>
-        <w:t xml:space="preserve"> after 500 iterations using regular MSA smoothing should yield the following link flow rates (Using </w:t>
-      </w:r>
-      <w:proofErr w:type="spellStart"/>
-      <w:r>
-        <w:t>OmniTRANS</w:t>
-      </w:r>
-      <w:proofErr w:type="spellEnd"/>
-      <w:r>
-        <w:t xml:space="preserve"> 8.0.16 and </w:t>
-      </w:r>
-      <w:proofErr w:type="spellStart"/>
-      <w:r>
-        <w:t>OTTraffic</w:t>
-      </w:r>
-      <w:proofErr w:type="spellEnd"/>
-      <w:r>
-        <w:t>):</w:t>
+        <w:t>The equilibrium result after 500 iterations using regular MSA smoothing should yield the following link flow rates (Using OmniTRANS 8.0.16 and OTTraffic):</w:t>
       </w:r>
     </w:p>
     <w:p>
@@ -2148,14 +2021,27 @@
       <w:r>
         <w:t xml:space="preserve">Figure </w:t>
       </w:r>
-      <w:fldSimple w:instr=" SEQ Figure \* ARABIC ">
-        <w:r>
-          <w:rPr>
-            <w:noProof/>
-          </w:rPr>
-          <w:t>8</w:t>
-        </w:r>
-      </w:fldSimple>
+      <w:r>
+        <w:fldChar w:fldCharType="begin"/>
+      </w:r>
+      <w:r>
+        <w:instrText xml:space="preserve"> SEQ Figure \* ARABIC </w:instrText>
+      </w:r>
+      <w:r>
+        <w:fldChar w:fldCharType="separate"/>
+      </w:r>
+      <w:r>
+        <w:rPr>
+          <w:noProof/>
+        </w:rPr>
+        <w:t>8</w:t>
+      </w:r>
+      <w:r>
+        <w:rPr>
+          <w:noProof/>
+        </w:rPr>
+        <w:fldChar w:fldCharType="end"/>
+      </w:r>
       <w:r>
         <w:rPr>
           <w:i w:val="0"/>
@@ -2240,14 +2126,27 @@
         <w:lastRenderedPageBreak/>
         <w:t xml:space="preserve">Figure </w:t>
       </w:r>
-      <w:fldSimple w:instr=" SEQ Figure \* ARABIC ">
-        <w:r>
-          <w:rPr>
-            <w:noProof/>
-          </w:rPr>
-          <w:t>9</w:t>
-        </w:r>
-      </w:fldSimple>
+      <w:r>
+        <w:fldChar w:fldCharType="begin"/>
+      </w:r>
+      <w:r>
+        <w:instrText xml:space="preserve"> SEQ Figure \* ARABIC </w:instrText>
+      </w:r>
+      <w:r>
+        <w:fldChar w:fldCharType="separate"/>
+      </w:r>
+      <w:r>
+        <w:rPr>
+          <w:noProof/>
+        </w:rPr>
+        <w:t>9</w:t>
+      </w:r>
+      <w:r>
+        <w:rPr>
+          <w:noProof/>
+        </w:rPr>
+        <w:fldChar w:fldCharType="end"/>
+      </w:r>
       <w:r>
         <w:rPr>
           <w:i w:val="0"/>
@@ -2353,14 +2252,27 @@
       <w:r>
         <w:t xml:space="preserve">Figure </w:t>
       </w:r>
-      <w:fldSimple w:instr=" SEQ Figure \* ARABIC ">
-        <w:r>
-          <w:rPr>
-            <w:noProof/>
-          </w:rPr>
-          <w:t>10</w:t>
-        </w:r>
-      </w:fldSimple>
+      <w:r>
+        <w:fldChar w:fldCharType="begin"/>
+      </w:r>
+      <w:r>
+        <w:instrText xml:space="preserve"> SEQ Figure \* ARABIC </w:instrText>
+      </w:r>
+      <w:r>
+        <w:fldChar w:fldCharType="separate"/>
+      </w:r>
+      <w:r>
+        <w:rPr>
+          <w:noProof/>
+        </w:rPr>
+        <w:t>10</w:t>
+      </w:r>
+      <w:r>
+        <w:rPr>
+          <w:noProof/>
+        </w:rPr>
+        <w:fldChar w:fldCharType="end"/>
+      </w:r>
       <w:r>
         <w:rPr>
           <w:i w:val="0"/>
@@ -2631,21 +2543,7 @@
         <w:rPr>
           <w:b/>
         </w:rPr>
-        <w:t xml:space="preserve">1500 </w:t>
-      </w:r>
-      <w:proofErr w:type="spellStart"/>
-      <w:r>
-        <w:rPr>
-          <w:b/>
-        </w:rPr>
-        <w:t>veh</w:t>
-      </w:r>
-      <w:proofErr w:type="spellEnd"/>
-      <w:r>
-        <w:rPr>
-          <w:b/>
-        </w:rPr>
-        <w:t>/h/lane</w:t>
+        <w:t>1500 veh/h/lane</w:t>
       </w:r>
     </w:p>
     <w:p>
@@ -2742,21 +2640,7 @@
         <w:rPr>
           <w:b/>
         </w:rPr>
-        <w:t xml:space="preserve">00 </w:t>
-      </w:r>
-      <w:proofErr w:type="spellStart"/>
-      <w:r>
-        <w:rPr>
-          <w:b/>
-        </w:rPr>
-        <w:t>veh</w:t>
-      </w:r>
-      <w:proofErr w:type="spellEnd"/>
-      <w:r>
-        <w:rPr>
-          <w:b/>
-        </w:rPr>
-        <w:t>/h/lane</w:t>
+        <w:t>00 veh/h/lane</w:t>
       </w:r>
     </w:p>
     <w:p>
@@ -2832,14 +2716,27 @@
       <w:r>
         <w:t xml:space="preserve">Table </w:t>
       </w:r>
-      <w:fldSimple w:instr=" SEQ Table \* ARABIC ">
-        <w:r>
-          <w:rPr>
-            <w:noProof/>
-          </w:rPr>
-          <w:t>1</w:t>
-        </w:r>
-      </w:fldSimple>
+      <w:r>
+        <w:fldChar w:fldCharType="begin"/>
+      </w:r>
+      <w:r>
+        <w:instrText xml:space="preserve"> SEQ Table \* ARABIC </w:instrText>
+      </w:r>
+      <w:r>
+        <w:fldChar w:fldCharType="separate"/>
+      </w:r>
+      <w:r>
+        <w:rPr>
+          <w:noProof/>
+        </w:rPr>
+        <w:t>1</w:t>
+      </w:r>
+      <w:r>
+        <w:rPr>
+          <w:noProof/>
+        </w:rPr>
+        <w:fldChar w:fldCharType="end"/>
+      </w:r>
       <w:r>
         <w:t>: OD travel demands for the simulation duration</w:t>
       </w:r>
@@ -3404,14 +3301,27 @@
       <w:r>
         <w:t xml:space="preserve">Figure </w:t>
       </w:r>
-      <w:fldSimple w:instr=" SEQ Figure \* ARABIC ">
-        <w:r>
-          <w:rPr>
-            <w:noProof/>
-          </w:rPr>
-          <w:t>11</w:t>
-        </w:r>
-      </w:fldSimple>
+      <w:r>
+        <w:fldChar w:fldCharType="begin"/>
+      </w:r>
+      <w:r>
+        <w:instrText xml:space="preserve"> SEQ Figure \* ARABIC </w:instrText>
+      </w:r>
+      <w:r>
+        <w:fldChar w:fldCharType="separate"/>
+      </w:r>
+      <w:r>
+        <w:rPr>
+          <w:noProof/>
+        </w:rPr>
+        <w:t>11</w:t>
+      </w:r>
+      <w:r>
+        <w:rPr>
+          <w:noProof/>
+        </w:rPr>
+        <w:fldChar w:fldCharType="end"/>
+      </w:r>
       <w:r>
         <w:rPr>
           <w:i w:val="0"/>
@@ -3422,21 +3332,7 @@
         <w:rPr>
           <w:i w:val="0"/>
         </w:rPr>
-        <w:t>Hypercube network equilibrium flow rates (</w:t>
-      </w:r>
-      <w:proofErr w:type="spellStart"/>
-      <w:r>
-        <w:rPr>
-          <w:i w:val="0"/>
-        </w:rPr>
-        <w:t>veh</w:t>
-      </w:r>
-      <w:proofErr w:type="spellEnd"/>
-      <w:r>
-        <w:rPr>
-          <w:i w:val="0"/>
-        </w:rPr>
-        <w:t>/h)</w:t>
+        <w:t>Hypercube network equilibrium flow rates (veh/h)</w:t>
       </w:r>
     </w:p>
     <w:p>
@@ -3505,14 +3401,27 @@
       <w:r>
         <w:t xml:space="preserve">Figure </w:t>
       </w:r>
-      <w:fldSimple w:instr=" SEQ Figure \* ARABIC ">
-        <w:r>
-          <w:rPr>
-            <w:noProof/>
-          </w:rPr>
-          <w:t>12</w:t>
-        </w:r>
-      </w:fldSimple>
+      <w:r>
+        <w:fldChar w:fldCharType="begin"/>
+      </w:r>
+      <w:r>
+        <w:instrText xml:space="preserve"> SEQ Figure \* ARABIC </w:instrText>
+      </w:r>
+      <w:r>
+        <w:fldChar w:fldCharType="separate"/>
+      </w:r>
+      <w:r>
+        <w:rPr>
+          <w:noProof/>
+        </w:rPr>
+        <w:t>12</w:t>
+      </w:r>
+      <w:r>
+        <w:rPr>
+          <w:noProof/>
+        </w:rPr>
+        <w:fldChar w:fldCharType="end"/>
+      </w:r>
       <w:r>
         <w:rPr>
           <w:i w:val="0"/>
@@ -3706,7 +3615,7 @@
                             <wp:extent cx="211455" cy="211455"/>
                             <wp:effectExtent l="0" t="0" r="0" b="0"/>
                             <wp:docPr id="15" name="Picture 15" descr="C:\Users\mraa2518\AppData\Local\Microsoft\Windows\INetCache\Content.MSO\65554475.tmp">
-                              <a:hlinkClick xmlns:a="http://schemas.openxmlformats.org/drawingml/2006/main" r:id="rId20"/>
+                              <a:hlinkClick xmlns:a="http://schemas.openxmlformats.org/drawingml/2006/main" r:id="rId18"/>
                             </wp:docPr>
                             <wp:cNvGraphicFramePr>
                               <a:graphicFrameLocks xmlns:a="http://schemas.openxmlformats.org/drawingml/2006/main" noChangeAspect="1"/>
@@ -3721,7 +3630,7 @@
                                     </pic:cNvPicPr>
                                   </pic:nvPicPr>
                                   <pic:blipFill>
-                                    <a:blip r:embed="rId21">
+                                    <a:blip r:embed="rId19">
                                       <a:extLst>
                                         <a:ext uri="{28A0092B-C50C-407E-A947-70E740481C1C}">
                                           <a14:useLocalDpi xmlns:a14="http://schemas.microsoft.com/office/drawing/2010/main" val="0"/>
@@ -3819,27 +3728,14 @@
       <w:r>
         <w:t xml:space="preserve">Figure </w:t>
       </w:r>
-      <w:r>
-        <w:fldChar w:fldCharType="begin"/>
-      </w:r>
-      <w:r>
-        <w:instrText xml:space="preserve"> SEQ Figure \* ARABIC </w:instrText>
-      </w:r>
-      <w:r>
-        <w:fldChar w:fldCharType="separate"/>
-      </w:r>
-      <w:r>
-        <w:rPr>
-          <w:noProof/>
-        </w:rPr>
-        <w:t>13</w:t>
-      </w:r>
-      <w:r>
-        <w:rPr>
-          <w:noProof/>
-        </w:rPr>
-        <w:fldChar w:fldCharType="end"/>
-      </w:r>
+      <w:fldSimple w:instr=" SEQ Figure \* ARABIC ">
+        <w:r>
+          <w:rPr>
+            <w:noProof/>
+          </w:rPr>
+          <w:t>13</w:t>
+        </w:r>
+      </w:fldSimple>
       <w:r>
         <w:rPr>
           <w:i w:val="0"/>
@@ -3856,16 +3752,8 @@
         <w:rPr>
           <w:i w:val="0"/>
         </w:rPr>
-        <w:t xml:space="preserve"> </w:t>
-      </w:r>
-      <w:proofErr w:type="gramStart"/>
-      <w:r>
-        <w:rPr>
-          <w:i w:val="0"/>
-        </w:rPr>
-        <w:t>network</w:t>
-      </w:r>
-      <w:proofErr w:type="gramEnd"/>
+        <w:t xml:space="preserve"> network</w:t>
+      </w:r>
       <w:r>
         <w:rPr>
           <w:i w:val="0"/>
@@ -3930,15 +3818,7 @@
         </w:numPr>
       </w:pPr>
       <w:r>
-        <w:t xml:space="preserve">Mode 1: cars have a </w:t>
-      </w:r>
-      <w:proofErr w:type="spellStart"/>
-      <w:r>
-        <w:t>pcu</w:t>
-      </w:r>
-      <w:proofErr w:type="spellEnd"/>
-      <w:r>
-        <w:t>=1</w:t>
+        <w:t>Mode 1: cars have a pcu=1</w:t>
       </w:r>
     </w:p>
     <w:p>
@@ -3950,15 +3830,7 @@
         </w:numPr>
       </w:pPr>
       <w:r>
-        <w:t xml:space="preserve">Mode 2: trucks have a </w:t>
-      </w:r>
-      <w:proofErr w:type="spellStart"/>
-      <w:r>
-        <w:t>pcu</w:t>
-      </w:r>
-      <w:proofErr w:type="spellEnd"/>
-      <w:r>
-        <w:t xml:space="preserve"> of 2.</w:t>
+        <w:t>Mode 2: trucks have a pcu of 2.</w:t>
       </w:r>
       <w:r>
         <w:t>5</w:t>
@@ -4132,23 +4004,7 @@
           <w:b/>
           <w:i/>
         </w:rPr>
-        <w:t xml:space="preserve">1200 </w:t>
-      </w:r>
-      <w:proofErr w:type="spellStart"/>
-      <w:r>
-        <w:rPr>
-          <w:b/>
-          <w:i/>
-        </w:rPr>
-        <w:t>veh</w:t>
-      </w:r>
-      <w:proofErr w:type="spellEnd"/>
-      <w:r>
-        <w:rPr>
-          <w:b/>
-          <w:i/>
-        </w:rPr>
-        <w:t>/h/lane</w:t>
+        <w:t>1200 veh/h/lane</w:t>
       </w:r>
       <w:r>
         <w:t xml:space="preserve">. </w:t>
@@ -4318,23 +4174,7 @@
           <w:b/>
           <w:i/>
         </w:rPr>
-        <w:t xml:space="preserve">00 </w:t>
-      </w:r>
-      <w:proofErr w:type="spellStart"/>
-      <w:r>
-        <w:rPr>
-          <w:b/>
-          <w:i/>
-        </w:rPr>
-        <w:t>veh</w:t>
-      </w:r>
-      <w:proofErr w:type="spellEnd"/>
-      <w:r>
-        <w:rPr>
-          <w:b/>
-          <w:i/>
-        </w:rPr>
-        <w:t>/h</w:t>
+        <w:t>00 veh/h</w:t>
       </w:r>
     </w:p>
     <w:p>
@@ -4415,23 +4255,7 @@
         <w:t xml:space="preserve">(mode specific) </w:t>
       </w:r>
       <w:r>
-        <w:t xml:space="preserve">link flow rates (Using </w:t>
-      </w:r>
-      <w:proofErr w:type="spellStart"/>
-      <w:r>
-        <w:t>OmniTRANS</w:t>
-      </w:r>
-      <w:proofErr w:type="spellEnd"/>
-      <w:r>
-        <w:t xml:space="preserve"> 8.0.16 and </w:t>
-      </w:r>
-      <w:proofErr w:type="spellStart"/>
-      <w:r>
-        <w:t>OTTraffic</w:t>
-      </w:r>
-      <w:proofErr w:type="spellEnd"/>
-      <w:r>
-        <w:t>):</w:t>
+        <w:t>link flow rates (Using OmniTRANS 8.0.16 and OTTraffic):</w:t>
       </w:r>
     </w:p>
     <w:p>
@@ -4458,7 +4282,7 @@
                     <pic:cNvPicPr/>
                   </pic:nvPicPr>
                   <pic:blipFill rotWithShape="1">
-                    <a:blip r:embed="rId22"/>
+                    <a:blip r:embed="rId20"/>
                     <a:srcRect l="25759" t="30809" r="33526" b="29580"/>
                     <a:stretch/>
                   </pic:blipFill>
@@ -4511,7 +4335,7 @@
                     <pic:cNvPicPr/>
                   </pic:nvPicPr>
                   <pic:blipFill rotWithShape="1">
-                    <a:blip r:embed="rId23"/>
+                    <a:blip r:embed="rId21"/>
                     <a:srcRect l="25593" t="29984" r="33691" b="30405"/>
                     <a:stretch/>
                   </pic:blipFill>
@@ -4601,27 +4425,14 @@
       <w:r>
         <w:t xml:space="preserve">Figure </w:t>
       </w:r>
-      <w:r>
-        <w:fldChar w:fldCharType="begin"/>
-      </w:r>
-      <w:r>
-        <w:instrText xml:space="preserve"> SEQ Figure \* ARABIC </w:instrText>
-      </w:r>
-      <w:r>
-        <w:fldChar w:fldCharType="separate"/>
-      </w:r>
-      <w:r>
-        <w:rPr>
-          <w:noProof/>
-        </w:rPr>
-        <w:t>14</w:t>
-      </w:r>
-      <w:r>
-        <w:rPr>
-          <w:noProof/>
-        </w:rPr>
-        <w:fldChar w:fldCharType="end"/>
-      </w:r>
+      <w:fldSimple w:instr=" SEQ Figure \* ARABIC ">
+        <w:r>
+          <w:rPr>
+            <w:noProof/>
+          </w:rPr>
+          <w:t>14</w:t>
+        </w:r>
+      </w:fldSimple>
       <w:r>
         <w:rPr>
           <w:i w:val="0"/>
@@ -4638,41 +4449,13 @@
         <w:rPr>
           <w:i w:val="0"/>
         </w:rPr>
-        <w:t xml:space="preserve">flow rates after </w:t>
-      </w:r>
-      <w:proofErr w:type="spellStart"/>
-      <w:r>
-        <w:rPr>
-          <w:i w:val="0"/>
-        </w:rPr>
-        <w:t>i</w:t>
-      </w:r>
-      <w:proofErr w:type="spellEnd"/>
-      <w:r>
-        <w:rPr>
-          <w:i w:val="0"/>
-        </w:rPr>
-        <w:t>=100</w:t>
-      </w:r>
-      <w:r>
-        <w:rPr>
-          <w:i w:val="0"/>
-        </w:rPr>
-        <w:t xml:space="preserve">, (b) truck flow rates after </w:t>
-      </w:r>
-      <w:proofErr w:type="spellStart"/>
-      <w:r>
-        <w:rPr>
-          <w:i w:val="0"/>
-        </w:rPr>
-        <w:t>i</w:t>
-      </w:r>
-      <w:proofErr w:type="spellEnd"/>
-      <w:r>
-        <w:rPr>
-          <w:i w:val="0"/>
-        </w:rPr>
-        <w:t>=100.</w:t>
+        <w:t>flow rates after i=100</w:t>
+      </w:r>
+      <w:r>
+        <w:rPr>
+          <w:i w:val="0"/>
+        </w:rPr>
+        <w:t>, (b) truck flow rates after i=100.</w:t>
       </w:r>
     </w:p>
     <w:p>
@@ -4706,7 +4489,7 @@
                     <pic:cNvPicPr/>
                   </pic:nvPicPr>
                   <pic:blipFill rotWithShape="1">
-                    <a:blip r:embed="rId24"/>
+                    <a:blip r:embed="rId22"/>
                     <a:srcRect l="25261" t="30258" r="33525" b="30405"/>
                     <a:stretch/>
                   </pic:blipFill>
@@ -4759,7 +4542,7 @@
                     <pic:cNvPicPr/>
                   </pic:nvPicPr>
                   <pic:blipFill rotWithShape="1">
-                    <a:blip r:embed="rId25"/>
+                    <a:blip r:embed="rId23"/>
                     <a:srcRect l="25593" t="30258" r="33193" b="30972"/>
                     <a:stretch/>
                   </pic:blipFill>
@@ -4848,27 +4631,14 @@
       <w:r>
         <w:t xml:space="preserve">Figure </w:t>
       </w:r>
-      <w:r>
-        <w:fldChar w:fldCharType="begin"/>
-      </w:r>
-      <w:r>
-        <w:instrText xml:space="preserve"> SEQ Figure \* ARABIC </w:instrText>
-      </w:r>
-      <w:r>
-        <w:fldChar w:fldCharType="separate"/>
-      </w:r>
-      <w:r>
-        <w:rPr>
-          <w:noProof/>
-        </w:rPr>
-        <w:t>15</w:t>
-      </w:r>
-      <w:r>
-        <w:rPr>
-          <w:noProof/>
-        </w:rPr>
-        <w:fldChar w:fldCharType="end"/>
-      </w:r>
+      <w:fldSimple w:instr=" SEQ Figure \* ARABIC ">
+        <w:r>
+          <w:rPr>
+            <w:noProof/>
+          </w:rPr>
+          <w:t>15</w:t>
+        </w:r>
+      </w:fldSimple>
       <w:r>
         <w:rPr>
           <w:i w:val="0"/>
@@ -4879,29 +4649,7 @@
         <w:rPr>
           <w:i w:val="0"/>
         </w:rPr>
-        <w:t xml:space="preserve">(a) car link costs (h) </w:t>
-      </w:r>
-      <w:proofErr w:type="gramStart"/>
-      <w:r>
-        <w:rPr>
-          <w:i w:val="0"/>
-        </w:rPr>
-        <w:t xml:space="preserve">after  </w:t>
-      </w:r>
-      <w:proofErr w:type="spellStart"/>
-      <w:r>
-        <w:rPr>
-          <w:i w:val="0"/>
-        </w:rPr>
-        <w:t>i</w:t>
-      </w:r>
-      <w:proofErr w:type="spellEnd"/>
-      <w:proofErr w:type="gramEnd"/>
-      <w:r>
-        <w:rPr>
-          <w:i w:val="0"/>
-        </w:rPr>
-        <w:t xml:space="preserve">=100, (b) truck link costs </w:t>
+        <w:t xml:space="preserve">(a) car link costs (h) after  i=100, (b) truck link costs </w:t>
       </w:r>
       <w:r>
         <w:rPr>
@@ -4913,42 +4661,12 @@
         <w:rPr>
           <w:i w:val="0"/>
         </w:rPr>
-        <w:t xml:space="preserve">after </w:t>
-      </w:r>
-      <w:proofErr w:type="spellStart"/>
-      <w:r>
-        <w:rPr>
-          <w:i w:val="0"/>
-        </w:rPr>
-        <w:t>i</w:t>
-      </w:r>
-      <w:proofErr w:type="spellEnd"/>
-      <w:r>
-        <w:rPr>
-          <w:i w:val="0"/>
-        </w:rPr>
-        <w:t>=100.</w:t>
-      </w:r>
-    </w:p>
-    <w:p>
-      <w:r>
-        <w:t xml:space="preserve">The result after 500 iterations using regular MSA smoothing should yield the following link flow rates (Using </w:t>
-      </w:r>
-      <w:proofErr w:type="spellStart"/>
-      <w:r>
-        <w:t>OmniTRANS</w:t>
-      </w:r>
-      <w:proofErr w:type="spellEnd"/>
-      <w:r>
-        <w:t xml:space="preserve"> 8.0.16 and </w:t>
-      </w:r>
-      <w:proofErr w:type="spellStart"/>
-      <w:r>
-        <w:t>OTTraffic</w:t>
-      </w:r>
-      <w:proofErr w:type="spellEnd"/>
-      <w:r>
-        <w:t>):</w:t>
+        <w:t>after i=100.</w:t>
+      </w:r>
+    </w:p>
+    <w:p>
+      <w:r>
+        <w:t>The result after 500 iterations using regular MSA smoothing should yield the following link flow rates (Using OmniTRANS 8.0.16 and OTTraffic):</w:t>
       </w:r>
     </w:p>
     <w:p/>
@@ -4976,7 +4694,7 @@
                     <pic:cNvPicPr/>
                   </pic:nvPicPr>
                   <pic:blipFill rotWithShape="1">
-                    <a:blip r:embed="rId26"/>
+                    <a:blip r:embed="rId24"/>
                     <a:srcRect l="25427" t="30258" r="33525" b="29855"/>
                     <a:stretch/>
                   </pic:blipFill>
@@ -5029,7 +4747,7 @@
                     <pic:cNvPicPr/>
                   </pic:nvPicPr>
                   <pic:blipFill rotWithShape="1">
-                    <a:blip r:embed="rId27"/>
+                    <a:blip r:embed="rId25"/>
                     <a:srcRect l="25593" t="30808" r="33691" b="30405"/>
                     <a:stretch/>
                   </pic:blipFill>
@@ -5124,27 +4842,14 @@
       <w:r>
         <w:t xml:space="preserve">Figure </w:t>
       </w:r>
-      <w:r>
-        <w:fldChar w:fldCharType="begin"/>
-      </w:r>
-      <w:r>
-        <w:instrText xml:space="preserve"> SEQ Figure \* ARABIC </w:instrText>
-      </w:r>
-      <w:r>
-        <w:fldChar w:fldCharType="separate"/>
-      </w:r>
-      <w:r>
-        <w:rPr>
-          <w:noProof/>
-        </w:rPr>
-        <w:t>16</w:t>
-      </w:r>
-      <w:r>
-        <w:rPr>
-          <w:noProof/>
-        </w:rPr>
-        <w:fldChar w:fldCharType="end"/>
-      </w:r>
+      <w:fldSimple w:instr=" SEQ Figure \* ARABIC ">
+        <w:r>
+          <w:rPr>
+            <w:noProof/>
+          </w:rPr>
+          <w:t>16</w:t>
+        </w:r>
+      </w:fldSimple>
       <w:r>
         <w:rPr>
           <w:i w:val="0"/>
@@ -5155,35 +4860,7 @@
         <w:rPr>
           <w:i w:val="0"/>
         </w:rPr>
-        <w:t xml:space="preserve">(a) car flow rates after </w:t>
-      </w:r>
-      <w:proofErr w:type="spellStart"/>
-      <w:r>
-        <w:rPr>
-          <w:i w:val="0"/>
-        </w:rPr>
-        <w:t>i</w:t>
-      </w:r>
-      <w:proofErr w:type="spellEnd"/>
-      <w:r>
-        <w:rPr>
-          <w:i w:val="0"/>
-        </w:rPr>
-        <w:t xml:space="preserve">=500, (b) truck flow rates after </w:t>
-      </w:r>
-      <w:proofErr w:type="spellStart"/>
-      <w:r>
-        <w:rPr>
-          <w:i w:val="0"/>
-        </w:rPr>
-        <w:t>i</w:t>
-      </w:r>
-      <w:proofErr w:type="spellEnd"/>
-      <w:r>
-        <w:rPr>
-          <w:i w:val="0"/>
-        </w:rPr>
-        <w:t>=500.</w:t>
+        <w:t>(a) car flow rates after i=500, (b) truck flow rates after i=500.</w:t>
       </w:r>
     </w:p>
     <w:p>
@@ -5213,7 +4890,7 @@
                     <pic:cNvPicPr/>
                   </pic:nvPicPr>
                   <pic:blipFill rotWithShape="1">
-                    <a:blip r:embed="rId28"/>
+                    <a:blip r:embed="rId26"/>
                     <a:srcRect l="25925" t="31083" r="33691" b="30956"/>
                     <a:stretch/>
                   </pic:blipFill>
@@ -5260,7 +4937,7 @@
                     <pic:cNvPicPr/>
                   </pic:nvPicPr>
                   <pic:blipFill rotWithShape="1">
-                    <a:blip r:embed="rId29"/>
+                    <a:blip r:embed="rId27"/>
                     <a:srcRect l="25593" t="30808" r="33691" b="30405"/>
                     <a:stretch/>
                   </pic:blipFill>
@@ -5349,27 +5026,14 @@
       <w:r>
         <w:t xml:space="preserve">Figure </w:t>
       </w:r>
-      <w:r>
-        <w:fldChar w:fldCharType="begin"/>
-      </w:r>
-      <w:r>
-        <w:instrText xml:space="preserve"> SEQ Figure \* ARABIC </w:instrText>
-      </w:r>
-      <w:r>
-        <w:fldChar w:fldCharType="separate"/>
-      </w:r>
-      <w:r>
-        <w:rPr>
-          <w:noProof/>
-        </w:rPr>
-        <w:t>17</w:t>
-      </w:r>
-      <w:r>
-        <w:rPr>
-          <w:noProof/>
-        </w:rPr>
-        <w:fldChar w:fldCharType="end"/>
-      </w:r>
+      <w:fldSimple w:instr=" SEQ Figure \* ARABIC ">
+        <w:r>
+          <w:rPr>
+            <w:noProof/>
+          </w:rPr>
+          <w:t>17</w:t>
+        </w:r>
+      </w:fldSimple>
       <w:r>
         <w:rPr>
           <w:i w:val="0"/>
@@ -5380,21 +5044,7 @@
         <w:rPr>
           <w:i w:val="0"/>
         </w:rPr>
-        <w:t xml:space="preserve">(a) car link costs (h) after </w:t>
-      </w:r>
-      <w:proofErr w:type="spellStart"/>
-      <w:r>
-        <w:rPr>
-          <w:i w:val="0"/>
-        </w:rPr>
-        <w:t>i</w:t>
-      </w:r>
-      <w:proofErr w:type="spellEnd"/>
-      <w:r>
-        <w:rPr>
-          <w:i w:val="0"/>
-        </w:rPr>
-        <w:t>=</w:t>
+        <w:t>(a) car link costs (h) after i=</w:t>
       </w:r>
       <w:r>
         <w:rPr>
@@ -5406,21 +5056,7 @@
         <w:rPr>
           <w:i w:val="0"/>
         </w:rPr>
-        <w:t xml:space="preserve">00, (b) truck link costs (h) after </w:t>
-      </w:r>
-      <w:proofErr w:type="spellStart"/>
-      <w:r>
-        <w:rPr>
-          <w:i w:val="0"/>
-        </w:rPr>
-        <w:t>i</w:t>
-      </w:r>
-      <w:proofErr w:type="spellEnd"/>
-      <w:r>
-        <w:rPr>
-          <w:i w:val="0"/>
-        </w:rPr>
-        <w:t>=</w:t>
+        <w:t>00, (b) truck link costs (h) after i=</w:t>
       </w:r>
       <w:r>
         <w:rPr>
@@ -6030,7 +5666,7 @@
       </w:pPr>
     </w:pPrDefault>
   </w:docDefaults>
-  <w:latentStyles w:defLockedState="0" w:defUIPriority="99" w:defSemiHidden="0" w:defUnhideWhenUsed="0" w:defQFormat="0" w:count="375">
+  <w:latentStyles w:defLockedState="0" w:defUIPriority="99" w:defSemiHidden="0" w:defUnhideWhenUsed="0" w:defQFormat="0" w:count="376">
     <w:lsdException w:name="Normal" w:uiPriority="0" w:qFormat="1"/>
     <w:lsdException w:name="heading 1" w:uiPriority="9" w:qFormat="1"/>
     <w:lsdException w:name="heading 2" w:semiHidden="1" w:uiPriority="9" w:unhideWhenUsed="1" w:qFormat="1"/>
@@ -6136,7 +5772,6 @@
     <w:lsdException w:name="HTML Sample" w:semiHidden="1" w:unhideWhenUsed="1"/>
     <w:lsdException w:name="HTML Typewriter" w:semiHidden="1" w:unhideWhenUsed="1"/>
     <w:lsdException w:name="HTML Variable" w:semiHidden="1" w:unhideWhenUsed="1"/>
-    <w:lsdException w:name="Normal Table" w:semiHidden="1" w:unhideWhenUsed="1"/>
     <w:lsdException w:name="annotation subject" w:semiHidden="1" w:unhideWhenUsed="1"/>
     <w:lsdException w:name="No List" w:semiHidden="1" w:unhideWhenUsed="1"/>
     <w:lsdException w:name="Outline List 1" w:semiHidden="1" w:unhideWhenUsed="1"/>
@@ -6183,10 +5818,8 @@
     <w:lsdException w:name="Table Subtle 2" w:semiHidden="1" w:unhideWhenUsed="1"/>
     <w:lsdException w:name="Table Web 1" w:semiHidden="1" w:unhideWhenUsed="1"/>
     <w:lsdException w:name="Table Web 2" w:semiHidden="1" w:unhideWhenUsed="1"/>
-    <w:lsdException w:name="Table Web 3" w:semiHidden="1" w:unhideWhenUsed="1"/>
     <w:lsdException w:name="Balloon Text" w:semiHidden="1" w:unhideWhenUsed="1"/>
     <w:lsdException w:name="Table Grid" w:uiPriority="39"/>
-    <w:lsdException w:name="Table Theme" w:semiHidden="1" w:unhideWhenUsed="1"/>
     <w:lsdException w:name="Placeholder Text" w:semiHidden="1"/>
     <w:lsdException w:name="No Spacing" w:uiPriority="1" w:qFormat="1"/>
     <w:lsdException w:name="Light Shading" w:uiPriority="60"/>
@@ -6406,6 +6039,7 @@
     <w:lsdException w:name="Smart Hyperlink" w:semiHidden="1" w:unhideWhenUsed="1"/>
     <w:lsdException w:name="Hashtag" w:semiHidden="1" w:unhideWhenUsed="1"/>
     <w:lsdException w:name="Unresolved Mention" w:semiHidden="1" w:unhideWhenUsed="1"/>
+    <w:lsdException w:name="Smart Link" w:semiHidden="1" w:unhideWhenUsed="1"/>
   </w:latentStyles>
   <w:style w:type="paragraph" w:default="1" w:styleId="Normal">
     <w:name w:val="Normal"/>
@@ -6889,7 +6523,7 @@
 </file>
 
 <file path=customXml/itemProps1.xml><?xml version="1.0" encoding="utf-8"?>
-<ds:datastoreItem xmlns:ds="http://schemas.openxmlformats.org/officeDocument/2006/customXml" ds:itemID="{CC25135D-3238-43DC-9DFA-B73459F4079E}">
+<ds:datastoreItem xmlns:ds="http://schemas.openxmlformats.org/officeDocument/2006/customXml" ds:itemID="{897A6CC5-F606-49E6-8D18-1167728758A8}">
   <ds:schemaRefs>
     <ds:schemaRef ds:uri="http://schemas.openxmlformats.org/officeDocument/2006/bibliography"/>
   </ds:schemaRefs>

</xml_diff>